<commit_message>
add: documentation api 1.2
</commit_message>
<xml_diff>
--- a/Documentations/Documentation api rest Area.docx
+++ b/Documentations/Documentation api rest Area.docx
@@ -376,11 +376,6 @@
         </w:rPr>
         <w:t xml:space="preserve">/logout</w:t>
       </w:r>
-      <w:r>
-        <w:rPr>
-          <w:rtl w:val="0"/>
-        </w:rPr>
-      </w:r>
     </w:p>
     <w:p>
       <w:pPr>
@@ -392,8 +387,45 @@
         <w:spacing w:after="0" w:afterAutospacing="0" w:before="0" w:beforeAutospacing="0"/>
         <w:ind w:left="1440" w:hanging="360"/>
       </w:pPr>
-      <w:bookmarkStart w:colFirst="0" w:colLast="0" w:name="_9lx85djmx8y5" w:id="18"/>
+      <w:bookmarkStart w:colFirst="0" w:colLast="0" w:name="_99a8l58ggxx1" w:id="18"/>
       <w:bookmarkEnd w:id="18"/>
+      <w:r>
+        <w:rPr>
+          <w:rtl w:val="0"/>
+        </w:rPr>
+        <w:t xml:space="preserve">Area</w:t>
+      </w:r>
+    </w:p>
+    <w:p>
+      <w:pPr>
+        <w:pStyle w:val="Heading2"/>
+        <w:numPr>
+          <w:ilvl w:val="1"/>
+          <w:numId w:val="1"/>
+        </w:numPr>
+        <w:spacing w:after="0" w:afterAutospacing="0" w:before="0" w:beforeAutospacing="0"/>
+        <w:ind w:left="2160" w:hanging="360"/>
+      </w:pPr>
+      <w:bookmarkStart w:colFirst="0" w:colLast="0" w:name="_6p3lx527m44h" w:id="19"/>
+      <w:bookmarkEnd w:id="19"/>
+      <w:r>
+        <w:rPr>
+          <w:rtl w:val="0"/>
+        </w:rPr>
+      </w:r>
+    </w:p>
+    <w:p>
+      <w:pPr>
+        <w:pStyle w:val="Heading2"/>
+        <w:numPr>
+          <w:ilvl w:val="0"/>
+          <w:numId w:val="1"/>
+        </w:numPr>
+        <w:spacing w:after="0" w:afterAutospacing="0" w:before="0" w:beforeAutospacing="0"/>
+        <w:ind w:left="1440" w:hanging="360"/>
+      </w:pPr>
+      <w:bookmarkStart w:colFirst="0" w:colLast="0" w:name="_9lx85djmx8y5" w:id="20"/>
+      <w:bookmarkEnd w:id="20"/>
       <w:r>
         <w:rPr>
           <w:rtl w:val="0"/>
@@ -420,8 +452,8 @@
           <w:szCs w:val="36"/>
         </w:rPr>
       </w:pPr>
-      <w:bookmarkStart w:colFirst="0" w:colLast="0" w:name="_82juexehbvxj" w:id="19"/>
-      <w:bookmarkEnd w:id="19"/>
+      <w:bookmarkStart w:colFirst="0" w:colLast="0" w:name="_82juexehbvxj" w:id="21"/>
+      <w:bookmarkEnd w:id="21"/>
       <w:r>
         <w:rPr>
           <w:rtl w:val="0"/>
@@ -488,8 +520,8 @@
           <w:u w:val="single"/>
         </w:rPr>
       </w:pPr>
-      <w:bookmarkStart w:colFirst="0" w:colLast="0" w:name="_bcnuk6j76vpy" w:id="20"/>
-      <w:bookmarkEnd w:id="20"/>
+      <w:bookmarkStart w:colFirst="0" w:colLast="0" w:name="_bcnuk6j76vpy" w:id="22"/>
+      <w:bookmarkEnd w:id="22"/>
       <w:r>
         <w:rPr>
           <w:u w:val="single"/>
@@ -503,8 +535,8 @@
         <w:pStyle w:val="Heading2"/>
         <w:rPr/>
       </w:pPr>
-      <w:bookmarkStart w:colFirst="0" w:colLast="0" w:name="_dyasceh2c424" w:id="21"/>
-      <w:bookmarkEnd w:id="21"/>
+      <w:bookmarkStart w:colFirst="0" w:colLast="0" w:name="_dyasceh2c424" w:id="23"/>
+      <w:bookmarkEnd w:id="23"/>
       <w:r>
         <w:rPr>
           <w:rtl w:val="0"/>
@@ -520,8 +552,8 @@
           <w:szCs w:val="26"/>
         </w:rPr>
       </w:pPr>
-      <w:bookmarkStart w:colFirst="0" w:colLast="0" w:name="_toqh9huoksvw" w:id="22"/>
-      <w:bookmarkEnd w:id="22"/>
+      <w:bookmarkStart w:colFirst="0" w:colLast="0" w:name="_toqh9huoksvw" w:id="24"/>
+      <w:bookmarkEnd w:id="24"/>
       <w:r>
         <w:rPr>
           <w:rtl w:val="0"/>
@@ -542,8 +574,8 @@
         <w:pStyle w:val="Heading4"/>
         <w:rPr/>
       </w:pPr>
-      <w:bookmarkStart w:colFirst="0" w:colLast="0" w:name="_fcfpni7kmmyh" w:id="23"/>
-      <w:bookmarkEnd w:id="23"/>
+      <w:bookmarkStart w:colFirst="0" w:colLast="0" w:name="_fcfpni7kmmyh" w:id="25"/>
+      <w:bookmarkEnd w:id="25"/>
       <w:r>
         <w:rPr>
           <w:rtl w:val="0"/>
@@ -557,8 +589,8 @@
         <w:pStyle w:val="Heading4"/>
         <w:rPr/>
       </w:pPr>
-      <w:bookmarkStart w:colFirst="0" w:colLast="0" w:name="_faqk23llzxrq" w:id="24"/>
-      <w:bookmarkEnd w:id="24"/>
+      <w:bookmarkStart w:colFirst="0" w:colLast="0" w:name="_faqk23llzxrq" w:id="26"/>
+      <w:bookmarkEnd w:id="26"/>
       <w:r>
         <w:rPr>
           <w:rtl w:val="0"/>
@@ -582,8 +614,8 @@
         <w:pStyle w:val="Heading2"/>
         <w:rPr/>
       </w:pPr>
-      <w:bookmarkStart w:colFirst="0" w:colLast="0" w:name="_ruslp617erdu" w:id="25"/>
-      <w:bookmarkEnd w:id="25"/>
+      <w:bookmarkStart w:colFirst="0" w:colLast="0" w:name="_ruslp617erdu" w:id="27"/>
+      <w:bookmarkEnd w:id="27"/>
       <w:r>
         <w:rPr>
           <w:rtl w:val="0"/>
@@ -599,8 +631,8 @@
           <w:szCs w:val="26"/>
         </w:rPr>
       </w:pPr>
-      <w:bookmarkStart w:colFirst="0" w:colLast="0" w:name="_ym6lpdb27jpr" w:id="26"/>
-      <w:bookmarkEnd w:id="26"/>
+      <w:bookmarkStart w:colFirst="0" w:colLast="0" w:name="_ym6lpdb27jpr" w:id="28"/>
+      <w:bookmarkEnd w:id="28"/>
       <w:r>
         <w:rPr>
           <w:rtl w:val="0"/>
@@ -621,8 +653,8 @@
         <w:pStyle w:val="Heading4"/>
         <w:rPr/>
       </w:pPr>
-      <w:bookmarkStart w:colFirst="0" w:colLast="0" w:name="_8ilihf727ddc" w:id="27"/>
-      <w:bookmarkEnd w:id="27"/>
+      <w:bookmarkStart w:colFirst="0" w:colLast="0" w:name="_8ilihf727ddc" w:id="29"/>
+      <w:bookmarkEnd w:id="29"/>
       <w:r>
         <w:rPr>
           <w:rtl w:val="0"/>
@@ -636,8 +668,8 @@
         <w:pStyle w:val="Heading4"/>
         <w:rPr/>
       </w:pPr>
-      <w:bookmarkStart w:colFirst="0" w:colLast="0" w:name="_yq68x9vtmjus" w:id="28"/>
-      <w:bookmarkEnd w:id="28"/>
+      <w:bookmarkStart w:colFirst="0" w:colLast="0" w:name="_yq68x9vtmjus" w:id="30"/>
+      <w:bookmarkEnd w:id="30"/>
       <w:r>
         <w:rPr>
           <w:rtl w:val="0"/>
@@ -669,8 +701,8 @@
           <w:u w:val="single"/>
         </w:rPr>
       </w:pPr>
-      <w:bookmarkStart w:colFirst="0" w:colLast="0" w:name="_7tge09ftasox" w:id="29"/>
-      <w:bookmarkEnd w:id="29"/>
+      <w:bookmarkStart w:colFirst="0" w:colLast="0" w:name="_7tge09ftasox" w:id="31"/>
+      <w:bookmarkEnd w:id="31"/>
       <w:r>
         <w:rPr>
           <w:sz w:val="36"/>
@@ -683,16 +715,32 @@
     </w:p>
     <w:p>
       <w:pPr>
-        <w:pStyle w:val="Heading2"/>
-        <w:rPr/>
-      </w:pPr>
-      <w:bookmarkStart w:colFirst="0" w:colLast="0" w:name="_fbv8p2j6ry0b" w:id="30"/>
-      <w:bookmarkEnd w:id="30"/>
-      <w:r>
-        <w:rPr>
-          <w:rtl w:val="0"/>
-        </w:rPr>
-        <w:t xml:space="preserve">POST: localhost:8080/register</w:t>
+        <w:rPr/>
+      </w:pPr>
+      <w:r>
+        <w:rPr>
+          <w:rtl w:val="0"/>
+        </w:rPr>
+        <w:t xml:space="preserve">L’authentification est disponible dans les routes /user/</w:t>
+      </w:r>
+      <w:r>
+        <w:rPr>
+          <w:rtl w:val="0"/>
+        </w:rPr>
+      </w:r>
+    </w:p>
+    <w:p>
+      <w:pPr>
+        <w:pStyle w:val="Heading2"/>
+        <w:rPr/>
+      </w:pPr>
+      <w:bookmarkStart w:colFirst="0" w:colLast="0" w:name="_fbv8p2j6ry0b" w:id="32"/>
+      <w:bookmarkEnd w:id="32"/>
+      <w:r>
+        <w:rPr>
+          <w:rtl w:val="0"/>
+        </w:rPr>
+        <w:t xml:space="preserve">POST: localhost:8080/user/register</w:t>
       </w:r>
     </w:p>
     <w:p>
@@ -703,8 +751,8 @@
           <w:szCs w:val="26"/>
         </w:rPr>
       </w:pPr>
-      <w:bookmarkStart w:colFirst="0" w:colLast="0" w:name="_fkhxho76uaz4" w:id="31"/>
-      <w:bookmarkEnd w:id="31"/>
+      <w:bookmarkStart w:colFirst="0" w:colLast="0" w:name="_fkhxho76uaz4" w:id="33"/>
+      <w:bookmarkEnd w:id="33"/>
       <w:r>
         <w:rPr>
           <w:rtl w:val="0"/>
@@ -725,8 +773,8 @@
         <w:pStyle w:val="Heading4"/>
         <w:rPr/>
       </w:pPr>
-      <w:bookmarkStart w:colFirst="0" w:colLast="0" w:name="_1atedufk3z4d" w:id="32"/>
-      <w:bookmarkEnd w:id="32"/>
+      <w:bookmarkStart w:colFirst="0" w:colLast="0" w:name="_1atedufk3z4d" w:id="34"/>
+      <w:bookmarkEnd w:id="34"/>
       <w:r>
         <w:rPr>
           <w:rtl w:val="0"/>
@@ -740,8 +788,8 @@
         <w:pStyle w:val="Heading4"/>
         <w:rPr/>
       </w:pPr>
-      <w:bookmarkStart w:colFirst="0" w:colLast="0" w:name="_vz5kg7ls8btc" w:id="33"/>
-      <w:bookmarkEnd w:id="33"/>
+      <w:bookmarkStart w:colFirst="0" w:colLast="0" w:name="_vz5kg7ls8btc" w:id="35"/>
+      <w:bookmarkEnd w:id="35"/>
       <w:r>
         <w:rPr>
           <w:rtl w:val="0"/>
@@ -761,8 +809,8 @@
         <w:pStyle w:val="Heading4"/>
         <w:rPr/>
       </w:pPr>
-      <w:bookmarkStart w:colFirst="0" w:colLast="0" w:name="_63zwmmlfyhtm" w:id="34"/>
-      <w:bookmarkEnd w:id="34"/>
+      <w:bookmarkStart w:colFirst="0" w:colLast="0" w:name="_63zwmmlfyhtm" w:id="36"/>
+      <w:bookmarkEnd w:id="36"/>
       <w:r>
         <w:rPr>
           <w:rtl w:val="0"/>
@@ -776,13 +824,13 @@
         <w:pStyle w:val="Heading2"/>
         <w:rPr/>
       </w:pPr>
-      <w:bookmarkStart w:colFirst="0" w:colLast="0" w:name="_y1by4hh2h0qh" w:id="35"/>
-      <w:bookmarkEnd w:id="35"/>
-      <w:r>
-        <w:rPr>
-          <w:rtl w:val="0"/>
-        </w:rPr>
-        <w:t xml:space="preserve">POST: localhost:8080/login</w:t>
+      <w:bookmarkStart w:colFirst="0" w:colLast="0" w:name="_y1by4hh2h0qh" w:id="37"/>
+      <w:bookmarkEnd w:id="37"/>
+      <w:r>
+        <w:rPr>
+          <w:rtl w:val="0"/>
+        </w:rPr>
+        <w:t xml:space="preserve">GET: localhost:8080/user/login</w:t>
       </w:r>
     </w:p>
     <w:p>
@@ -793,8 +841,8 @@
           <w:szCs w:val="26"/>
         </w:rPr>
       </w:pPr>
-      <w:bookmarkStart w:colFirst="0" w:colLast="0" w:name="_w6n50x7o3sel" w:id="36"/>
-      <w:bookmarkEnd w:id="36"/>
+      <w:bookmarkStart w:colFirst="0" w:colLast="0" w:name="_w6n50x7o3sel" w:id="38"/>
+      <w:bookmarkEnd w:id="38"/>
       <w:r>
         <w:rPr>
           <w:rtl w:val="0"/>
@@ -815,8 +863,8 @@
         <w:pStyle w:val="Heading4"/>
         <w:rPr/>
       </w:pPr>
-      <w:bookmarkStart w:colFirst="0" w:colLast="0" w:name="_c38yqnbdf7dj" w:id="37"/>
-      <w:bookmarkEnd w:id="37"/>
+      <w:bookmarkStart w:colFirst="0" w:colLast="0" w:name="_c38yqnbdf7dj" w:id="39"/>
+      <w:bookmarkEnd w:id="39"/>
       <w:r>
         <w:rPr>
           <w:rtl w:val="0"/>
@@ -830,8 +878,8 @@
         <w:pStyle w:val="Heading4"/>
         <w:rPr/>
       </w:pPr>
-      <w:bookmarkStart w:colFirst="0" w:colLast="0" w:name="_1o2v6a309xm7" w:id="38"/>
-      <w:bookmarkEnd w:id="38"/>
+      <w:bookmarkStart w:colFirst="0" w:colLast="0" w:name="_1o2v6a309xm7" w:id="40"/>
+      <w:bookmarkEnd w:id="40"/>
       <w:r>
         <w:rPr>
           <w:rtl w:val="0"/>
@@ -845,8 +893,8 @@
         <w:pStyle w:val="Heading4"/>
         <w:rPr/>
       </w:pPr>
-      <w:bookmarkStart w:colFirst="0" w:colLast="0" w:name="_ab5ssrjtulth" w:id="39"/>
-      <w:bookmarkEnd w:id="39"/>
+      <w:bookmarkStart w:colFirst="0" w:colLast="0" w:name="_ab5ssrjtulth" w:id="41"/>
+      <w:bookmarkEnd w:id="41"/>
       <w:r>
         <w:rPr>
           <w:rtl w:val="0"/>
@@ -860,13 +908,13 @@
         <w:pStyle w:val="Heading2"/>
         <w:rPr/>
       </w:pPr>
-      <w:bookmarkStart w:colFirst="0" w:colLast="0" w:name="_8zz9r1gxqm55" w:id="40"/>
-      <w:bookmarkEnd w:id="40"/>
-      <w:r>
-        <w:rPr>
-          <w:rtl w:val="0"/>
-        </w:rPr>
-        <w:t xml:space="preserve">POST: localhost:8080/update</w:t>
+      <w:bookmarkStart w:colFirst="0" w:colLast="0" w:name="_8zz9r1gxqm55" w:id="42"/>
+      <w:bookmarkEnd w:id="42"/>
+      <w:r>
+        <w:rPr>
+          <w:rtl w:val="0"/>
+        </w:rPr>
+        <w:t xml:space="preserve">PUT: localhost:8080/user/update</w:t>
       </w:r>
     </w:p>
     <w:p>
@@ -877,8 +925,8 @@
           <w:szCs w:val="26"/>
         </w:rPr>
       </w:pPr>
-      <w:bookmarkStart w:colFirst="0" w:colLast="0" w:name="_nc25l641zouq" w:id="41"/>
-      <w:bookmarkEnd w:id="41"/>
+      <w:bookmarkStart w:colFirst="0" w:colLast="0" w:name="_nc25l641zouq" w:id="43"/>
+      <w:bookmarkEnd w:id="43"/>
       <w:r>
         <w:rPr>
           <w:rtl w:val="0"/>
@@ -899,8 +947,8 @@
         <w:pStyle w:val="Heading4"/>
         <w:rPr/>
       </w:pPr>
-      <w:bookmarkStart w:colFirst="0" w:colLast="0" w:name="_bat9z0t4ldc4" w:id="42"/>
-      <w:bookmarkEnd w:id="42"/>
+      <w:bookmarkStart w:colFirst="0" w:colLast="0" w:name="_bat9z0t4ldc4" w:id="44"/>
+      <w:bookmarkEnd w:id="44"/>
       <w:r>
         <w:rPr>
           <w:rtl w:val="0"/>
@@ -914,8 +962,8 @@
         <w:pStyle w:val="Heading4"/>
         <w:rPr/>
       </w:pPr>
-      <w:bookmarkStart w:colFirst="0" w:colLast="0" w:name="_rn28m7tj84v1" w:id="43"/>
-      <w:bookmarkEnd w:id="43"/>
+      <w:bookmarkStart w:colFirst="0" w:colLast="0" w:name="_rn28m7tj84v1" w:id="45"/>
+      <w:bookmarkEnd w:id="45"/>
       <w:r>
         <w:rPr>
           <w:rtl w:val="0"/>
@@ -929,8 +977,8 @@
         <w:pStyle w:val="Heading4"/>
         <w:rPr/>
       </w:pPr>
-      <w:bookmarkStart w:colFirst="0" w:colLast="0" w:name="_m7qk17idj0dp" w:id="44"/>
-      <w:bookmarkEnd w:id="44"/>
+      <w:bookmarkStart w:colFirst="0" w:colLast="0" w:name="_m7qk17idj0dp" w:id="46"/>
+      <w:bookmarkEnd w:id="46"/>
       <w:r>
         <w:rPr>
           <w:rtl w:val="0"/>
@@ -944,13 +992,13 @@
         <w:pStyle w:val="Heading2"/>
         <w:rPr/>
       </w:pPr>
-      <w:bookmarkStart w:colFirst="0" w:colLast="0" w:name="_mlxf4ayakhpo" w:id="45"/>
-      <w:bookmarkEnd w:id="45"/>
-      <w:r>
-        <w:rPr>
-          <w:rtl w:val="0"/>
-        </w:rPr>
-        <w:t xml:space="preserve">POST: localhost:8080/logout</w:t>
+      <w:bookmarkStart w:colFirst="0" w:colLast="0" w:name="_mlxf4ayakhpo" w:id="47"/>
+      <w:bookmarkEnd w:id="47"/>
+      <w:r>
+        <w:rPr>
+          <w:rtl w:val="0"/>
+        </w:rPr>
+        <w:t xml:space="preserve">GET: localhost:8080/user/logout</w:t>
       </w:r>
     </w:p>
     <w:p>
@@ -961,8 +1009,8 @@
           <w:szCs w:val="26"/>
         </w:rPr>
       </w:pPr>
-      <w:bookmarkStart w:colFirst="0" w:colLast="0" w:name="_cpnmmuk3x3rg" w:id="46"/>
-      <w:bookmarkEnd w:id="46"/>
+      <w:bookmarkStart w:colFirst="0" w:colLast="0" w:name="_cpnmmuk3x3rg" w:id="48"/>
+      <w:bookmarkEnd w:id="48"/>
       <w:r>
         <w:rPr>
           <w:rtl w:val="0"/>
@@ -983,8 +1031,432 @@
         <w:pStyle w:val="Heading4"/>
         <w:rPr/>
       </w:pPr>
-      <w:bookmarkStart w:colFirst="0" w:colLast="0" w:name="_z62sgz7n6sk" w:id="47"/>
-      <w:bookmarkEnd w:id="47"/>
+      <w:bookmarkStart w:colFirst="0" w:colLast="0" w:name="_z62sgz7n6sk" w:id="49"/>
+      <w:bookmarkEnd w:id="49"/>
+      <w:r>
+        <w:br w:type="page"/>
+      </w:r>
+      <w:r>
+        <w:rPr>
+          <w:rtl w:val="0"/>
+        </w:rPr>
+      </w:r>
+    </w:p>
+    <w:p>
+      <w:pPr>
+        <w:pStyle w:val="Heading2"/>
+        <w:rPr>
+          <w:sz w:val="36"/>
+          <w:szCs w:val="36"/>
+          <w:u w:val="single"/>
+        </w:rPr>
+      </w:pPr>
+      <w:bookmarkStart w:colFirst="0" w:colLast="0" w:name="_rfca607204s" w:id="50"/>
+      <w:bookmarkEnd w:id="50"/>
+      <w:r>
+        <w:rPr>
+          <w:sz w:val="36"/>
+          <w:szCs w:val="36"/>
+          <w:u w:val="single"/>
+          <w:rtl w:val="0"/>
+        </w:rPr>
+        <w:t xml:space="preserve">Area:</w:t>
+      </w:r>
+    </w:p>
+    <w:p>
+      <w:pPr>
+        <w:rPr/>
+      </w:pPr>
+      <w:r>
+        <w:rPr>
+          <w:rtl w:val="0"/>
+        </w:rPr>
+        <w:t xml:space="preserve">L</w:t>
+      </w:r>
+      <w:r>
+        <w:rPr>
+          <w:rtl w:val="0"/>
+        </w:rPr>
+        <w:t xml:space="preserve">es area sont disponible dans les routes /area/</w:t>
+      </w:r>
+    </w:p>
+    <w:p>
+      <w:pPr>
+        <w:pStyle w:val="Heading2"/>
+        <w:rPr/>
+      </w:pPr>
+      <w:bookmarkStart w:colFirst="0" w:colLast="0" w:name="_iyrcoxjdxa4y" w:id="51"/>
+      <w:bookmarkEnd w:id="51"/>
+      <w:r>
+        <w:rPr>
+          <w:rtl w:val="0"/>
+        </w:rPr>
+        <w:t xml:space="preserve">POST: localhost:8080/area/create</w:t>
+      </w:r>
+    </w:p>
+    <w:p>
+      <w:pPr>
+        <w:pStyle w:val="Heading4"/>
+        <w:rPr>
+          <w:sz w:val="26"/>
+          <w:szCs w:val="26"/>
+        </w:rPr>
+      </w:pPr>
+      <w:bookmarkStart w:colFirst="0" w:colLast="0" w:name="_cris5ulg6pr3" w:id="52"/>
+      <w:bookmarkEnd w:id="52"/>
+      <w:r>
+        <w:rPr>
+          <w:rtl w:val="0"/>
+        </w:rPr>
+        <w:tab/>
+      </w:r>
+      <w:r>
+        <w:rPr>
+          <w:sz w:val="26"/>
+          <w:szCs w:val="26"/>
+          <w:rtl w:val="0"/>
+        </w:rPr>
+        <w:t xml:space="preserve">description: créer une area.</w:t>
+      </w:r>
+    </w:p>
+    <w:p>
+      <w:pPr>
+        <w:pStyle w:val="Heading4"/>
+        <w:rPr/>
+      </w:pPr>
+      <w:bookmarkStart w:colFirst="0" w:colLast="0" w:name="_3il4lutc3h6s" w:id="53"/>
+      <w:bookmarkEnd w:id="53"/>
+      <w:r>
+        <w:rPr>
+          <w:rtl w:val="0"/>
+        </w:rPr>
+        <w:tab/>
+        <w:t xml:space="preserve">body: {userId, actionId, actionDesc, reactionId, reactionDesc}</w:t>
+      </w:r>
+    </w:p>
+    <w:p>
+      <w:pPr>
+        <w:pStyle w:val="Heading4"/>
+        <w:ind w:left="0" w:firstLine="0"/>
+        <w:rPr/>
+      </w:pPr>
+      <w:bookmarkStart w:colFirst="0" w:colLast="0" w:name="_q0cv24tlqtdb" w:id="54"/>
+      <w:bookmarkEnd w:id="54"/>
+      <w:r>
+        <w:rPr>
+          <w:rtl w:val="0"/>
+        </w:rPr>
+        <w:tab/>
+        <w:t xml:space="preserve">response: {error: false, area: { id, </w:t>
+        <w:tab/>
+        <w:t xml:space="preserve">userId, actionId, actionDesc, reactionId, reactionDesc} }</w:t>
+      </w:r>
+    </w:p>
+    <w:p>
+      <w:pPr>
+        <w:pStyle w:val="Heading4"/>
+        <w:rPr/>
+      </w:pPr>
+      <w:bookmarkStart w:colFirst="0" w:colLast="0" w:name="_gqyhcra5kdiw" w:id="55"/>
+      <w:bookmarkEnd w:id="55"/>
+      <w:r>
+        <w:rPr>
+          <w:rtl w:val="0"/>
+        </w:rPr>
+        <w:tab/>
+        <w:t xml:space="preserve">response error: {error: true, message: “error message”}</w:t>
+      </w:r>
+    </w:p>
+    <w:p>
+      <w:pPr>
+        <w:pStyle w:val="Heading2"/>
+        <w:rPr/>
+      </w:pPr>
+      <w:bookmarkStart w:colFirst="0" w:colLast="0" w:name="_sgtjn54o6h4n" w:id="56"/>
+      <w:bookmarkEnd w:id="56"/>
+      <w:r>
+        <w:rPr>
+          <w:rtl w:val="0"/>
+        </w:rPr>
+        <w:t xml:space="preserve">GET: localhost:8080/user/getbyid</w:t>
+      </w:r>
+    </w:p>
+    <w:p>
+      <w:pPr>
+        <w:pStyle w:val="Heading4"/>
+        <w:rPr>
+          <w:sz w:val="26"/>
+          <w:szCs w:val="26"/>
+        </w:rPr>
+      </w:pPr>
+      <w:bookmarkStart w:colFirst="0" w:colLast="0" w:name="_xrf61ejc1juz" w:id="57"/>
+      <w:bookmarkEnd w:id="57"/>
+      <w:r>
+        <w:rPr>
+          <w:rtl w:val="0"/>
+        </w:rPr>
+        <w:tab/>
+      </w:r>
+      <w:r>
+        <w:rPr>
+          <w:sz w:val="26"/>
+          <w:szCs w:val="26"/>
+          <w:rtl w:val="0"/>
+        </w:rPr>
+        <w:t xml:space="preserve">description: cherche les ares dont l’user id est celui demandé.</w:t>
+      </w:r>
+    </w:p>
+    <w:p>
+      <w:pPr>
+        <w:pStyle w:val="Heading4"/>
+        <w:rPr/>
+      </w:pPr>
+      <w:bookmarkStart w:colFirst="0" w:colLast="0" w:name="_fzhirqfvi3h6" w:id="58"/>
+      <w:bookmarkEnd w:id="58"/>
+      <w:r>
+        <w:rPr>
+          <w:rtl w:val="0"/>
+        </w:rPr>
+        <w:tab/>
+        <w:t xml:space="preserve">body: {userId}</w:t>
+      </w:r>
+    </w:p>
+    <w:p>
+      <w:pPr>
+        <w:pStyle w:val="Heading4"/>
+        <w:rPr/>
+      </w:pPr>
+      <w:bookmarkStart w:colFirst="0" w:colLast="0" w:name="_sbtp4wplx7rq" w:id="59"/>
+      <w:bookmarkEnd w:id="59"/>
+      <w:r>
+        <w:rPr>
+          <w:rtl w:val="0"/>
+        </w:rPr>
+        <w:tab/>
+        <w:t xml:space="preserve">réponse: {error: false, areas: [{ id, username, email, google}]  }</w:t>
+      </w:r>
+    </w:p>
+    <w:p>
+      <w:pPr>
+        <w:pStyle w:val="Heading4"/>
+        <w:rPr/>
+      </w:pPr>
+      <w:bookmarkStart w:colFirst="0" w:colLast="0" w:name="_9xlv9aqqhprh" w:id="60"/>
+      <w:bookmarkEnd w:id="60"/>
+      <w:r>
+        <w:rPr>
+          <w:rtl w:val="0"/>
+        </w:rPr>
+        <w:tab/>
+        <w:t xml:space="preserve">réponse erreur: {error: true, message: “error message”}</w:t>
+      </w:r>
+    </w:p>
+    <w:p>
+      <w:pPr>
+        <w:pStyle w:val="Heading2"/>
+        <w:rPr/>
+      </w:pPr>
+      <w:bookmarkStart w:colFirst="0" w:colLast="0" w:name="_zgyhx1l89tme" w:id="61"/>
+      <w:bookmarkEnd w:id="61"/>
+      <w:r>
+        <w:rPr>
+          <w:rtl w:val="0"/>
+        </w:rPr>
+        <w:t xml:space="preserve">PUT: localhost:8080/user/update</w:t>
+      </w:r>
+    </w:p>
+    <w:p>
+      <w:pPr>
+        <w:pStyle w:val="Heading4"/>
+        <w:rPr>
+          <w:sz w:val="26"/>
+          <w:szCs w:val="26"/>
+        </w:rPr>
+      </w:pPr>
+      <w:bookmarkStart w:colFirst="0" w:colLast="0" w:name="_qf12fp5ripp9" w:id="62"/>
+      <w:bookmarkEnd w:id="62"/>
+      <w:r>
+        <w:rPr>
+          <w:rtl w:val="0"/>
+        </w:rPr>
+        <w:tab/>
+      </w:r>
+      <w:r>
+        <w:rPr>
+          <w:sz w:val="26"/>
+          <w:szCs w:val="26"/>
+          <w:rtl w:val="0"/>
+        </w:rPr>
+        <w:t xml:space="preserve">description: modifie la base de donnée</w:t>
+      </w:r>
+    </w:p>
+    <w:p>
+      <w:pPr>
+        <w:pStyle w:val="Heading4"/>
+        <w:rPr/>
+      </w:pPr>
+      <w:bookmarkStart w:colFirst="0" w:colLast="0" w:name="_mi2po8cwan2e" w:id="63"/>
+      <w:bookmarkEnd w:id="63"/>
+      <w:r>
+        <w:rPr>
+          <w:rtl w:val="0"/>
+        </w:rPr>
+        <w:tab/>
+        <w:t xml:space="preserve">body: { id, userId, actionId, actionDesc, reactionId, reactionDesc}</w:t>
+      </w:r>
+    </w:p>
+    <w:p>
+      <w:pPr>
+        <w:pStyle w:val="Heading4"/>
+        <w:rPr/>
+      </w:pPr>
+      <w:bookmarkStart w:colFirst="0" w:colLast="0" w:name="_9999tdaz82is" w:id="64"/>
+      <w:bookmarkEnd w:id="64"/>
+      <w:r>
+        <w:rPr>
+          <w:rtl w:val="0"/>
+        </w:rPr>
+        <w:tab/>
+        <w:t xml:space="preserve">response: {error: false, area: { id, </w:t>
+        <w:tab/>
+        <w:t xml:space="preserve">userId, actionId, actionDesc, reactionId, reactionDesc} }</w:t>
+      </w:r>
+    </w:p>
+    <w:p>
+      <w:pPr>
+        <w:pStyle w:val="Heading4"/>
+        <w:rPr/>
+      </w:pPr>
+      <w:bookmarkStart w:colFirst="0" w:colLast="0" w:name="_spq55arvj0m4" w:id="65"/>
+      <w:bookmarkEnd w:id="65"/>
+      <w:r>
+        <w:rPr>
+          <w:rtl w:val="0"/>
+        </w:rPr>
+        <w:tab/>
+        <w:t xml:space="preserve">réponse erreur: {error: true, message: “error message”}</w:t>
+      </w:r>
+    </w:p>
+    <w:p>
+      <w:pPr>
+        <w:rPr/>
+      </w:pPr>
+      <w:r>
+        <w:rPr>
+          <w:rtl w:val="0"/>
+        </w:rPr>
+      </w:r>
+    </w:p>
+    <w:p>
+      <w:pPr>
+        <w:pStyle w:val="Heading2"/>
+        <w:rPr/>
+      </w:pPr>
+      <w:bookmarkStart w:colFirst="0" w:colLast="0" w:name="_eqf8khohrmgx" w:id="66"/>
+      <w:bookmarkEnd w:id="66"/>
+      <w:r>
+        <w:rPr>
+          <w:rtl w:val="0"/>
+        </w:rPr>
+        <w:t xml:space="preserve">DEL: localhost:8080/user/delete</w:t>
+      </w:r>
+    </w:p>
+    <w:p>
+      <w:pPr>
+        <w:pStyle w:val="Heading4"/>
+        <w:rPr>
+          <w:color w:val="000000"/>
+          <w:sz w:val="32"/>
+          <w:szCs w:val="32"/>
+        </w:rPr>
+      </w:pPr>
+      <w:bookmarkStart w:colFirst="0" w:colLast="0" w:name="_ken404e1yfv3" w:id="67"/>
+      <w:bookmarkEnd w:id="67"/>
+      <w:r>
+        <w:rPr>
+          <w:rtl w:val="0"/>
+        </w:rPr>
+        <w:tab/>
+      </w:r>
+      <w:r>
+        <w:rPr>
+          <w:color w:val="000000"/>
+          <w:sz w:val="32"/>
+          <w:szCs w:val="32"/>
+          <w:rtl w:val="0"/>
+        </w:rPr>
+        <w:t xml:space="preserve">PUT: localhost:8080/user/update</w:t>
+      </w:r>
+    </w:p>
+    <w:p>
+      <w:pPr>
+        <w:pStyle w:val="Heading4"/>
+        <w:rPr>
+          <w:sz w:val="26"/>
+          <w:szCs w:val="26"/>
+        </w:rPr>
+      </w:pPr>
+      <w:bookmarkStart w:colFirst="0" w:colLast="0" w:name="_f98jyn9jew2l" w:id="68"/>
+      <w:bookmarkEnd w:id="68"/>
+      <w:r>
+        <w:rPr>
+          <w:rtl w:val="0"/>
+        </w:rPr>
+        <w:tab/>
+      </w:r>
+      <w:r>
+        <w:rPr>
+          <w:sz w:val="26"/>
+          <w:szCs w:val="26"/>
+          <w:rtl w:val="0"/>
+        </w:rPr>
+        <w:t xml:space="preserve">description: supprime l’élément de la base de donnée</w:t>
+      </w:r>
+    </w:p>
+    <w:p>
+      <w:pPr>
+        <w:pStyle w:val="Heading4"/>
+        <w:rPr/>
+      </w:pPr>
+      <w:bookmarkStart w:colFirst="0" w:colLast="0" w:name="_u2vxz0bpm16l" w:id="69"/>
+      <w:bookmarkEnd w:id="69"/>
+      <w:r>
+        <w:rPr>
+          <w:rtl w:val="0"/>
+        </w:rPr>
+        <w:tab/>
+        <w:t xml:space="preserve">body: { id}</w:t>
+      </w:r>
+    </w:p>
+    <w:p>
+      <w:pPr>
+        <w:pStyle w:val="Heading4"/>
+        <w:rPr/>
+      </w:pPr>
+      <w:bookmarkStart w:colFirst="0" w:colLast="0" w:name="_lmvhayde5li4" w:id="70"/>
+      <w:bookmarkEnd w:id="70"/>
+      <w:r>
+        <w:rPr>
+          <w:rtl w:val="0"/>
+        </w:rPr>
+        <w:tab/>
+        <w:t xml:space="preserve">response: {error: false, deleted: { rowCount, ...} }</w:t>
+      </w:r>
+    </w:p>
+    <w:p>
+      <w:pPr>
+        <w:pStyle w:val="Heading4"/>
+        <w:rPr/>
+      </w:pPr>
+      <w:bookmarkStart w:colFirst="0" w:colLast="0" w:name="_8w1at220eaow" w:id="71"/>
+      <w:bookmarkEnd w:id="71"/>
+      <w:r>
+        <w:rPr>
+          <w:rtl w:val="0"/>
+        </w:rPr>
+        <w:tab/>
+        <w:t xml:space="preserve">réponse erreur: {error: true, message: “error message”}</w:t>
+      </w:r>
       <w:r>
         <w:rPr>
           <w:rtl w:val="0"/>

</xml_diff>